<commit_message>
TIL:iOS(SwiftUI Fundamentals Appetizer 클론코딩)
</commit_message>
<xml_diff>
--- a/12/iOS/docs/SwiftUI Fundamentals5.docx
+++ b/12/iOS/docs/SwiftUI Fundamentals5.docx
@@ -266,6 +266,131 @@
         <w:rPr>
           <w:b/>
           <w:bCs/>
+          <w:sz w:val="24"/>
+          <w:szCs w:val="28"/>
+        </w:rPr>
+      </w:pPr>
+      <w:r>
+        <w:rPr>
+          <w:rFonts w:hint="eastAsia"/>
+          <w:b/>
+          <w:bCs/>
+          <w:sz w:val="24"/>
+          <w:szCs w:val="28"/>
+        </w:rPr>
+        <w:t>M</w:t>
+      </w:r>
+      <w:r>
+        <w:rPr>
+          <w:b/>
+          <w:bCs/>
+          <w:sz w:val="24"/>
+          <w:szCs w:val="28"/>
+        </w:rPr>
+        <w:t>odifiers</w:t>
+      </w:r>
+    </w:p>
+    <w:p>
+      <w:pPr>
+        <w:rPr>
+          <w:sz w:val="24"/>
+          <w:szCs w:val="28"/>
+        </w:rPr>
+      </w:pPr>
+      <w:proofErr w:type="gramStart"/>
+      <w:r>
+        <w:rPr>
+          <w:sz w:val="24"/>
+          <w:szCs w:val="28"/>
+        </w:rPr>
+        <w:t>.</w:t>
+      </w:r>
+      <w:r>
+        <w:rPr>
+          <w:rFonts w:hint="eastAsia"/>
+          <w:sz w:val="24"/>
+          <w:szCs w:val="28"/>
+        </w:rPr>
+        <w:t>l</w:t>
+      </w:r>
+      <w:r>
+        <w:rPr>
+          <w:sz w:val="24"/>
+          <w:szCs w:val="28"/>
+        </w:rPr>
+        <w:t>eading</w:t>
+      </w:r>
+      <w:proofErr w:type="gramEnd"/>
+      <w:r>
+        <w:rPr>
+          <w:sz w:val="24"/>
+          <w:szCs w:val="28"/>
+        </w:rPr>
+        <w:t>,</w:t>
+      </w:r>
+      <w:r>
+        <w:rPr>
+          <w:sz w:val="24"/>
+          <w:szCs w:val="28"/>
+        </w:rPr>
+        <w:t xml:space="preserve"> .</w:t>
+      </w:r>
+      <w:proofErr w:type="spellStart"/>
+      <w:r>
+        <w:rPr>
+          <w:sz w:val="24"/>
+          <w:szCs w:val="28"/>
+        </w:rPr>
+        <w:t>onAppear</w:t>
+      </w:r>
+      <w:proofErr w:type="spellEnd"/>
+      <w:r>
+        <w:rPr>
+          <w:sz w:val="24"/>
+          <w:szCs w:val="28"/>
+        </w:rPr>
+        <w:t>, .</w:t>
+      </w:r>
+      <w:proofErr w:type="spellStart"/>
+      <w:r>
+        <w:rPr>
+          <w:sz w:val="24"/>
+          <w:szCs w:val="28"/>
+        </w:rPr>
+        <w:t>accent</w:t>
+      </w:r>
+      <w:r>
+        <w:rPr>
+          <w:sz w:val="24"/>
+          <w:szCs w:val="28"/>
+        </w:rPr>
+        <w:t>Color</w:t>
+      </w:r>
+      <w:proofErr w:type="spellEnd"/>
+      <w:r>
+        <w:rPr>
+          <w:sz w:val="24"/>
+          <w:szCs w:val="28"/>
+        </w:rPr>
+        <w:t xml:space="preserve"> </w:t>
+      </w:r>
+    </w:p>
+    <w:p>
+      <w:pPr>
+        <w:rPr>
+          <w:rFonts w:hint="eastAsia"/>
+          <w:b/>
+          <w:bCs/>
+          <w:sz w:val="24"/>
+          <w:szCs w:val="28"/>
+        </w:rPr>
+      </w:pPr>
+    </w:p>
+    <w:p>
+      <w:pPr>
+        <w:rPr>
+          <w:b/>
+          <w:bCs/>
         </w:rPr>
       </w:pPr>
       <w:r>
@@ -288,13 +413,428 @@
         <w:t xml:space="preserve">main, </w:t>
       </w:r>
       <w:r>
-        <w:t>@ScenceBuilder, WindowGro</w:t>
+        <w:t xml:space="preserve">@ScenceBuilder, </w:t>
+      </w:r>
+      <w:proofErr w:type="spellStart"/>
+      <w:r>
+        <w:t>WindowGro</w:t>
       </w:r>
       <w:r>
         <w:t>u</w:t>
       </w:r>
       <w:r>
         <w:t>p</w:t>
+      </w:r>
+      <w:proofErr w:type="spellEnd"/>
+    </w:p>
+    <w:p/>
+    <w:p>
+      <w:pPr>
+        <w:rPr>
+          <w:b/>
+          <w:bCs/>
+        </w:rPr>
+      </w:pPr>
+      <w:r>
+        <w:rPr>
+          <w:rFonts w:hint="eastAsia"/>
+          <w:b/>
+          <w:bCs/>
+        </w:rPr>
+        <w:t>J</w:t>
+      </w:r>
+      <w:r>
+        <w:rPr>
+          <w:b/>
+          <w:bCs/>
+        </w:rPr>
+        <w:t xml:space="preserve">SON </w:t>
+      </w:r>
+      <w:r>
+        <w:rPr>
+          <w:rFonts w:hint="eastAsia"/>
+          <w:b/>
+          <w:bCs/>
+        </w:rPr>
+        <w:t>이용</w:t>
+      </w:r>
+    </w:p>
+    <w:p>
+      <w:pPr>
+        <w:rPr>
+          <w:rFonts w:hint="eastAsia"/>
+        </w:rPr>
+      </w:pPr>
+    </w:p>
+    <w:p>
+      <w:pPr>
+        <w:rPr>
+          <w:b/>
+          <w:bCs/>
+        </w:rPr>
+      </w:pPr>
+      <w:r>
+        <w:rPr>
+          <w:b/>
+          <w:bCs/>
+        </w:rPr>
+        <w:t>Decodable</w:t>
+      </w:r>
+    </w:p>
+    <w:p>
+      <w:pPr>
+        <w:rPr>
+          <w:b/>
+          <w:bCs/>
+        </w:rPr>
+      </w:pPr>
+    </w:p>
+    <w:p>
+      <w:pPr>
+        <w:rPr>
+          <w:b/>
+          <w:bCs/>
+        </w:rPr>
+      </w:pPr>
+      <w:r>
+        <w:rPr>
+          <w:rFonts w:hint="eastAsia"/>
+          <w:b/>
+          <w:bCs/>
+        </w:rPr>
+        <w:t>I</w:t>
+      </w:r>
+      <w:r>
+        <w:rPr>
+          <w:b/>
+          <w:bCs/>
+        </w:rPr>
+        <w:t>dentifiable</w:t>
+      </w:r>
+      <w:r>
+        <w:rPr>
+          <w:b/>
+          <w:bCs/>
+        </w:rPr>
+        <w:t>, \.id in List</w:t>
+      </w:r>
+    </w:p>
+    <w:p>
+      <w:pPr>
+        <w:rPr>
+          <w:b/>
+          <w:bCs/>
+        </w:rPr>
+      </w:pPr>
+    </w:p>
+    <w:p>
+      <w:pPr>
+        <w:rPr>
+          <w:b/>
+          <w:bCs/>
+        </w:rPr>
+      </w:pPr>
+      <w:r>
+        <w:rPr>
+          <w:rFonts w:hint="eastAsia"/>
+          <w:b/>
+          <w:bCs/>
+        </w:rPr>
+        <w:t xml:space="preserve">셀 만들어서 </w:t>
+      </w:r>
+      <w:r>
+        <w:rPr>
+          <w:b/>
+          <w:bCs/>
+        </w:rPr>
+        <w:t>List</w:t>
+      </w:r>
+      <w:r>
+        <w:rPr>
+          <w:rFonts w:hint="eastAsia"/>
+          <w:b/>
+          <w:bCs/>
+        </w:rPr>
+        <w:t>에 넣</w:t>
+      </w:r>
+      <w:r>
+        <w:rPr>
+          <w:rFonts w:hint="eastAsia"/>
+          <w:b/>
+          <w:bCs/>
+        </w:rPr>
+        <w:t>기</w:t>
+      </w:r>
+    </w:p>
+    <w:p>
+      <w:pPr>
+        <w:rPr>
+          <w:b/>
+          <w:bCs/>
+        </w:rPr>
+      </w:pPr>
+    </w:p>
+    <w:p>
+      <w:pPr>
+        <w:rPr>
+          <w:b/>
+          <w:bCs/>
+        </w:rPr>
+      </w:pPr>
+      <w:proofErr w:type="spellStart"/>
+      <w:r>
+        <w:rPr>
+          <w:b/>
+          <w:bCs/>
+        </w:rPr>
+        <w:t>NetworkManager</w:t>
+      </w:r>
+      <w:proofErr w:type="spellEnd"/>
+      <w:r>
+        <w:rPr>
+          <w:b/>
+          <w:bCs/>
+        </w:rPr>
+        <w:t xml:space="preserve"> </w:t>
+      </w:r>
+      <w:proofErr w:type="spellStart"/>
+      <w:r>
+        <w:rPr>
+          <w:rFonts w:hint="eastAsia"/>
+          <w:b/>
+          <w:bCs/>
+        </w:rPr>
+        <w:t>싱글톤</w:t>
+      </w:r>
+      <w:proofErr w:type="spellEnd"/>
+    </w:p>
+    <w:p>
+      <w:pPr>
+        <w:rPr>
+          <w:b/>
+          <w:bCs/>
+        </w:rPr>
+      </w:pPr>
+    </w:p>
+    <w:p>
+      <w:pPr>
+        <w:rPr>
+          <w:b/>
+          <w:bCs/>
+        </w:rPr>
+      </w:pPr>
+      <w:r>
+        <w:rPr>
+          <w:rFonts w:hint="eastAsia"/>
+          <w:b/>
+          <w:bCs/>
+        </w:rPr>
+        <w:t>@</w:t>
+      </w:r>
+      <w:r>
+        <w:rPr>
+          <w:b/>
+          <w:bCs/>
+        </w:rPr>
+        <w:t>escaping</w:t>
+      </w:r>
+    </w:p>
+    <w:p>
+      <w:pPr>
+        <w:rPr>
+          <w:b/>
+          <w:bCs/>
+        </w:rPr>
+      </w:pPr>
+    </w:p>
+    <w:p>
+      <w:pPr>
+        <w:rPr>
+          <w:b/>
+          <w:bCs/>
+        </w:rPr>
+      </w:pPr>
+      <w:r>
+        <w:rPr>
+          <w:rFonts w:hint="eastAsia"/>
+          <w:b/>
+          <w:bCs/>
+        </w:rPr>
+        <w:t>a</w:t>
+      </w:r>
+      <w:r>
+        <w:rPr>
+          <w:b/>
+          <w:bCs/>
+        </w:rPr>
+        <w:t>s?</w:t>
+      </w:r>
+    </w:p>
+    <w:p>
+      <w:pPr>
+        <w:rPr>
+          <w:b/>
+          <w:bCs/>
+        </w:rPr>
+      </w:pPr>
+    </w:p>
+    <w:p>
+      <w:pPr>
+        <w:rPr>
+          <w:b/>
+          <w:bCs/>
+        </w:rPr>
+      </w:pPr>
+      <w:r>
+        <w:rPr>
+          <w:rFonts w:hint="eastAsia"/>
+          <w:b/>
+          <w:bCs/>
+        </w:rPr>
+        <w:t>버튼</w:t>
+      </w:r>
+      <w:r>
+        <w:rPr>
+          <w:b/>
+          <w:bCs/>
+        </w:rPr>
+        <w:t xml:space="preserve"> </w:t>
+      </w:r>
+      <w:r>
+        <w:rPr>
+          <w:rFonts w:hint="eastAsia"/>
+          <w:b/>
+          <w:bCs/>
+        </w:rPr>
+        <w:t>프레임은 실제 보여지는 것보다 크게</w:t>
+      </w:r>
+    </w:p>
+    <w:p>
+      <w:pPr>
+        <w:rPr>
+          <w:b/>
+          <w:bCs/>
+        </w:rPr>
+      </w:pPr>
+    </w:p>
+    <w:p>
+      <w:pPr>
+        <w:rPr>
+          <w:b/>
+          <w:bCs/>
+        </w:rPr>
+      </w:pPr>
+      <w:proofErr w:type="gramStart"/>
+      <w:r>
+        <w:rPr>
+          <w:b/>
+          <w:bCs/>
+        </w:rPr>
+        <w:t>Form(</w:t>
+      </w:r>
+      <w:proofErr w:type="gramEnd"/>
+      <w:r>
+        <w:rPr>
+          <w:b/>
+          <w:bCs/>
+        </w:rPr>
+        <w:t>Account)</w:t>
+      </w:r>
+    </w:p>
+    <w:p>
+      <w:pPr>
+        <w:rPr>
+          <w:b/>
+          <w:bCs/>
+        </w:rPr>
+      </w:pPr>
+    </w:p>
+    <w:p>
+      <w:pPr>
+        <w:rPr>
+          <w:b/>
+          <w:bCs/>
+        </w:rPr>
+      </w:pPr>
+      <w:r>
+        <w:rPr>
+          <w:rFonts w:hint="eastAsia"/>
+          <w:b/>
+          <w:bCs/>
+        </w:rPr>
+        <w:t>@</w:t>
+      </w:r>
+      <w:r>
+        <w:rPr>
+          <w:b/>
+          <w:bCs/>
+        </w:rPr>
+        <w:t>AppStorage</w:t>
+      </w:r>
+    </w:p>
+    <w:p>
+      <w:pPr>
+        <w:rPr>
+          <w:b/>
+          <w:bCs/>
+        </w:rPr>
+      </w:pPr>
+    </w:p>
+    <w:p>
+      <w:pPr>
+        <w:rPr>
+          <w:b/>
+          <w:bCs/>
+        </w:rPr>
+      </w:pPr>
+      <w:proofErr w:type="spellStart"/>
+      <w:r>
+        <w:rPr>
+          <w:rFonts w:hint="eastAsia"/>
+          <w:b/>
+          <w:bCs/>
+        </w:rPr>
+        <w:t>U</w:t>
+      </w:r>
+      <w:r>
+        <w:rPr>
+          <w:b/>
+          <w:bCs/>
+        </w:rPr>
+        <w:t>serDefaults</w:t>
+      </w:r>
+      <w:proofErr w:type="spellEnd"/>
+    </w:p>
+    <w:p>
+      <w:pPr>
+        <w:rPr>
+          <w:b/>
+          <w:bCs/>
+        </w:rPr>
+      </w:pPr>
+    </w:p>
+    <w:p>
+      <w:pPr>
+        <w:rPr>
+          <w:rFonts w:hint="eastAsia"/>
+          <w:b/>
+          <w:bCs/>
+        </w:rPr>
+      </w:pPr>
+      <w:r>
+        <w:rPr>
+          <w:rFonts w:hint="eastAsia"/>
+          <w:b/>
+          <w:bCs/>
+        </w:rPr>
+        <w:t>@</w:t>
+      </w:r>
+      <w:r>
+        <w:rPr>
+          <w:b/>
+          <w:bCs/>
+        </w:rPr>
+        <w:t>EnvironmentObject</w:t>
       </w:r>
     </w:p>
     <w:sectPr>

</xml_diff>